<commit_message>
career passions on home page
</commit_message>
<xml_diff>
--- a/assets/Resume/Julio Guzman_Resume.docx
+++ b/assets/Resume/Julio Guzman_Resume.docx
@@ -241,7 +241,13 @@
         <w:rPr>
           <w:rFonts w:ascii="Times New Roman" w:eastAsia="Times New Roman" w:hAnsi="Times New Roman" w:cs="Times New Roman"/>
         </w:rPr>
-        <w:t>Actively looking to help a company bridge the business and technology gap with a technical related software developer role that aligns with my background and potential. Passionate about process improvement and developing ideas from a technical aspect!</w:t>
+        <w:t xml:space="preserve">Actively </w:t>
+      </w:r>
+      <w:r>
+        <w:rPr>
+          <w:rFonts w:ascii="Times New Roman" w:eastAsia="Times New Roman" w:hAnsi="Times New Roman" w:cs="Times New Roman"/>
+        </w:rPr>
+        <w:t>looking to help a company bridge the business and technology gap with a technical related software developer or consulting/strategic role that aligns with my background and potential. Passionate about process improvement and developing ideas from a technical aspect!</w:t>
       </w:r>
     </w:p>
     <w:p>
@@ -1328,15 +1334,42 @@
         <w:ind w:right="720"/>
         <w:rPr>
           <w:rFonts w:ascii="Times New Roman" w:eastAsia="Times New Roman" w:hAnsi="Times New Roman" w:cs="Times New Roman"/>
-          <w:shd w:val="clear" w:color="auto" w:fill="FFFFFF"/>
-        </w:rPr>
-      </w:pPr>
-      <w:r>
+          <w:b/>
+          <w:shd w:val="clear" w:color="auto" w:fill="FFFFFF"/>
+        </w:rPr>
+      </w:pPr>
+    </w:p>
+    <w:p>
+      <w:pPr>
+        <w:tabs>
+          <w:tab w:val="left" w:pos="1440"/>
+        </w:tabs>
+        <w:ind w:right="720"/>
         <w:rPr>
           <w:rFonts w:ascii="Times New Roman" w:eastAsia="Times New Roman" w:hAnsi="Times New Roman" w:cs="Times New Roman"/>
           <w:b/>
           <w:shd w:val="clear" w:color="auto" w:fill="FFFFFF"/>
         </w:rPr>
+      </w:pPr>
+    </w:p>
+    <w:p>
+      <w:pPr>
+        <w:tabs>
+          <w:tab w:val="left" w:pos="1440"/>
+        </w:tabs>
+        <w:ind w:right="720"/>
+        <w:rPr>
+          <w:rFonts w:ascii="Times New Roman" w:eastAsia="Times New Roman" w:hAnsi="Times New Roman" w:cs="Times New Roman"/>
+          <w:shd w:val="clear" w:color="auto" w:fill="FFFFFF"/>
+        </w:rPr>
+      </w:pPr>
+      <w:r>
+        <w:rPr>
+          <w:rFonts w:ascii="Times New Roman" w:eastAsia="Times New Roman" w:hAnsi="Times New Roman" w:cs="Times New Roman"/>
+          <w:b/>
+          <w:shd w:val="clear" w:color="auto" w:fill="FFFFFF"/>
+        </w:rPr>
+        <w:lastRenderedPageBreak/>
         <w:t xml:space="preserve">Morning Star </w:t>
       </w:r>
       <w:r>
@@ -1437,7 +1470,6 @@
         <w:rPr>
           <w:shd w:val="clear" w:color="auto" w:fill="FFFFFF"/>
         </w:rPr>
-        <w:lastRenderedPageBreak/>
         <w:t>Created excel spreadsheets on data collected before, during, and after harvesting periods, focusing on yield and quality</w:t>
       </w:r>
       <w:r>
@@ -1609,31 +1641,44 @@
           <w:ilvl w:val="0"/>
           <w:numId w:val="5"/>
         </w:numPr>
-        <w:ind w:left="223" w:right="720" w:hanging="187"/>
-      </w:pPr>
-      <w:r>
-        <w:t xml:space="preserve">Developed digital calendar </w:t>
-      </w:r>
-      <w:r>
-        <w:t xml:space="preserve">business plan and presented it to </w:t>
-      </w:r>
-      <w:r>
-        <w:t xml:space="preserve">alumni, </w:t>
-      </w:r>
-      <w:r>
-        <w:t>board members</w:t>
-      </w:r>
-      <w:r>
-        <w:t>, and potential investors</w:t>
-      </w:r>
-      <w:r>
-        <w:t>.</w:t>
+        <w:ind w:right="720"/>
+      </w:pPr>
+      <w:r>
+        <w:t xml:space="preserve">Rigorous </w:t>
+      </w:r>
+      <w:r>
+        <w:t>9-month</w:t>
+      </w:r>
+      <w:r>
+        <w:t xml:space="preserve"> program with two focal points: “How to write a business plan" and "Major components of a</w:t>
+      </w:r>
+      <w:r>
+        <w:t xml:space="preserve"> </w:t>
+      </w:r>
+      <w:r>
+        <w:t>business plan".</w:t>
       </w:r>
     </w:p>
     <w:p>
       <w:pPr>
         <w:pStyle w:val="ListParagraph"/>
-        <w:ind w:left="223" w:right="720"/>
+        <w:numPr>
+          <w:ilvl w:val="0"/>
+          <w:numId w:val="5"/>
+        </w:numPr>
+        <w:ind w:right="720"/>
+      </w:pPr>
+      <w:r>
+        <w:t>D</w:t>
+      </w:r>
+      <w:r>
+        <w:t>eveloped digital calendar business plan and presented it to alumni, board members, and potential investors.</w:t>
+      </w:r>
+    </w:p>
+    <w:p>
+      <w:pPr>
+        <w:pStyle w:val="ListParagraph"/>
+        <w:ind w:left="360" w:right="720"/>
       </w:pPr>
     </w:p>
     <w:p>
@@ -1778,12 +1823,7 @@
       </w:r>
       <w:proofErr w:type="spellEnd"/>
       <w:r>
-        <w:t>, Moment.js, and Firebas</w:t>
-      </w:r>
-      <w:bookmarkStart w:id="0" w:name="_GoBack"/>
-      <w:bookmarkEnd w:id="0"/>
-      <w:r>
-        <w:t>e Database.</w:t>
+        <w:t>, Moment.js, and Firebase Database.</w:t>
       </w:r>
     </w:p>
     <w:p>
@@ -2128,6 +2168,8 @@
         </w:tabs>
         <w:ind w:right="720"/>
       </w:pPr>
+      <w:bookmarkStart w:id="0" w:name="_GoBack"/>
+      <w:bookmarkEnd w:id="0"/>
     </w:p>
     <w:sectPr>
       <w:pgSz w:w="12240" w:h="15840"/>
@@ -3394,7 +3436,7 @@
       <w:lvlText w:val=""/>
       <w:lvlJc w:val="left"/>
       <w:pPr>
-        <w:ind w:left="720" w:hanging="360"/>
+        <w:ind w:left="360" w:hanging="360"/>
       </w:pPr>
       <w:rPr>
         <w:rFonts w:ascii="Symbol" w:hAnsi="Symbol" w:hint="default"/>
@@ -3406,7 +3448,7 @@
       <w:lvlText w:val="o"/>
       <w:lvlJc w:val="left"/>
       <w:pPr>
-        <w:ind w:left="1620" w:hanging="360"/>
+        <w:ind w:left="1260" w:hanging="360"/>
       </w:pPr>
       <w:rPr>
         <w:rFonts w:ascii="Courier New" w:hAnsi="Courier New" w:hint="default"/>
@@ -3418,7 +3460,7 @@
       <w:lvlText w:val=""/>
       <w:lvlJc w:val="left"/>
       <w:pPr>
-        <w:ind w:left="2340" w:hanging="360"/>
+        <w:ind w:left="1980" w:hanging="360"/>
       </w:pPr>
       <w:rPr>
         <w:rFonts w:ascii="Wingdings" w:hAnsi="Wingdings" w:hint="default"/>
@@ -3430,7 +3472,7 @@
       <w:lvlText w:val=""/>
       <w:lvlJc w:val="left"/>
       <w:pPr>
-        <w:ind w:left="3060" w:hanging="360"/>
+        <w:ind w:left="2700" w:hanging="360"/>
       </w:pPr>
       <w:rPr>
         <w:rFonts w:ascii="Symbol" w:hAnsi="Symbol" w:hint="default"/>
@@ -3442,7 +3484,7 @@
       <w:lvlText w:val="o"/>
       <w:lvlJc w:val="left"/>
       <w:pPr>
-        <w:ind w:left="3780" w:hanging="360"/>
+        <w:ind w:left="3420" w:hanging="360"/>
       </w:pPr>
       <w:rPr>
         <w:rFonts w:ascii="Courier New" w:hAnsi="Courier New" w:hint="default"/>
@@ -3454,7 +3496,7 @@
       <w:lvlText w:val=""/>
       <w:lvlJc w:val="left"/>
       <w:pPr>
-        <w:ind w:left="4500" w:hanging="360"/>
+        <w:ind w:left="4140" w:hanging="360"/>
       </w:pPr>
       <w:rPr>
         <w:rFonts w:ascii="Wingdings" w:hAnsi="Wingdings" w:hint="default"/>
@@ -3466,7 +3508,7 @@
       <w:lvlText w:val=""/>
       <w:lvlJc w:val="left"/>
       <w:pPr>
-        <w:ind w:left="5220" w:hanging="360"/>
+        <w:ind w:left="4860" w:hanging="360"/>
       </w:pPr>
       <w:rPr>
         <w:rFonts w:ascii="Symbol" w:hAnsi="Symbol" w:hint="default"/>
@@ -3478,7 +3520,7 @@
       <w:lvlText w:val="o"/>
       <w:lvlJc w:val="left"/>
       <w:pPr>
-        <w:ind w:left="5940" w:hanging="360"/>
+        <w:ind w:left="5580" w:hanging="360"/>
       </w:pPr>
       <w:rPr>
         <w:rFonts w:ascii="Courier New" w:hAnsi="Courier New" w:hint="default"/>
@@ -3490,7 +3532,7 @@
       <w:lvlText w:val=""/>
       <w:lvlJc w:val="left"/>
       <w:pPr>
-        <w:ind w:left="6660" w:hanging="360"/>
+        <w:ind w:left="6300" w:hanging="360"/>
       </w:pPr>
       <w:rPr>
         <w:rFonts w:ascii="Wingdings" w:hAnsi="Wingdings" w:hint="default"/>
@@ -4592,7 +4634,7 @@
 </file>
 
 <file path=customXml/itemProps1.xml><?xml version="1.0" encoding="utf-8"?>
-<ds:datastoreItem xmlns:ds="http://schemas.openxmlformats.org/officeDocument/2006/customXml" ds:itemID="{3D304758-D58D-460E-B6C1-D07D0A2AB648}">
+<ds:datastoreItem xmlns:ds="http://schemas.openxmlformats.org/officeDocument/2006/customXml" ds:itemID="{FBC81955-CB3A-4770-AACE-EEFEAB14A835}">
   <ds:schemaRefs>
     <ds:schemaRef ds:uri="http://schemas.openxmlformats.org/officeDocument/2006/bibliography"/>
   </ds:schemaRefs>

</xml_diff>